<commit_message>
Added Project Existing System
</commit_message>
<xml_diff>
--- a/Project Specification book.docx
+++ b/Project Specification book.docx
@@ -17,27 +17,334 @@
       <w:pPr>
         <w:jc w:val="both"/>
         <w:rPr>
+          <w:sz w:val="44"/>
+          <w:szCs w:val="44"/>
+          <w:lang w:val="en-LC"/>
+        </w:rPr>
+      </w:pPr>
+      <w:r>
+        <w:rPr>
           <w:color w:val="538135" w:themeColor="accent6" w:themeShade="BF"/>
           <w:sz w:val="44"/>
           <w:szCs w:val="44"/>
           <w:lang w:val="en-LC"/>
         </w:rPr>
-      </w:pPr>
-      <w:r>
+        <w:t xml:space="preserve">Theme: </w:t>
+      </w:r>
+      <w:r>
+        <w:rPr>
+          <w:sz w:val="44"/>
+          <w:szCs w:val="44"/>
+        </w:rPr>
+        <w:t>Development of a Web-Based Application for Gas Bottle Purchase, Supply, and Delivery</w:t>
+      </w:r>
+      <w:r>
+        <w:rPr>
+          <w:sz w:val="44"/>
+          <w:szCs w:val="44"/>
+          <w:lang w:val="en-LC"/>
+        </w:rPr>
+        <w:t xml:space="preserve"> </w:t>
+      </w:r>
+      <w:proofErr w:type="gramStart"/>
+      <w:r>
+        <w:rPr>
+          <w:sz w:val="44"/>
+          <w:szCs w:val="44"/>
+          <w:lang w:val="en-LC"/>
+        </w:rPr>
+        <w:t>In</w:t>
+      </w:r>
+      <w:proofErr w:type="gramEnd"/>
+      <w:r>
+        <w:rPr>
+          <w:sz w:val="44"/>
+          <w:szCs w:val="44"/>
+          <w:lang w:val="en-LC"/>
+        </w:rPr>
+        <w:t xml:space="preserve"> Cameroon</w:t>
+      </w:r>
+    </w:p>
+    <w:p>
+      <w:pPr>
+        <w:jc w:val="both"/>
+        <w:rPr>
+          <w:sz w:val="44"/>
+          <w:szCs w:val="44"/>
+          <w:lang w:val="en-LC"/>
+        </w:rPr>
+      </w:pPr>
+      <w:r>
+        <w:rPr>
+          <w:sz w:val="44"/>
+          <w:szCs w:val="44"/>
+          <w:lang w:val="en-LC"/>
+        </w:rPr>
+        <w:t>(CASE STUDY: YAOUNDE)</w:t>
+      </w:r>
+    </w:p>
+    <w:p>
+      <w:pPr>
+        <w:jc w:val="both"/>
         <w:rPr>
           <w:color w:val="538135" w:themeColor="accent6" w:themeShade="BF"/>
           <w:sz w:val="44"/>
           <w:szCs w:val="44"/>
           <w:lang w:val="en-LC"/>
         </w:rPr>
-        <w:t xml:space="preserve">Theme: </w:t>
-      </w:r>
-      <w:r>
-        <w:rPr>
+      </w:pPr>
+      <w:r>
+        <w:rPr>
+          <w:color w:val="538135" w:themeColor="accent6" w:themeShade="BF"/>
           <w:sz w:val="44"/>
           <w:szCs w:val="44"/>
-        </w:rPr>
-        <w:t>Development of a Web-Based Application for Gas Bottle Purchase, Supply, and Delivery</w:t>
+          <w:lang w:val="en-LC"/>
+        </w:rPr>
+        <w:t>CONTEXT AND JUSTIFICATION</w:t>
+      </w:r>
+    </w:p>
+    <w:p>
+      <w:pPr>
+        <w:jc w:val="both"/>
+        <w:rPr>
+          <w:color w:val="538135" w:themeColor="accent6" w:themeShade="BF"/>
+          <w:sz w:val="44"/>
+          <w:szCs w:val="44"/>
+          <w:lang w:val="en-LC"/>
+        </w:rPr>
+      </w:pPr>
+      <w:r>
+        <w:rPr>
+          <w:color w:val="538135" w:themeColor="accent6" w:themeShade="BF"/>
+          <w:sz w:val="44"/>
+          <w:szCs w:val="44"/>
+          <w:lang w:val="en-LC"/>
+        </w:rPr>
+        <w:t>CONTEXT:</w:t>
+      </w:r>
+    </w:p>
+    <w:p>
+      <w:pPr>
+        <w:jc w:val="both"/>
+        <w:rPr>
+          <w:lang w:val="en-LC"/>
+        </w:rPr>
+      </w:pPr>
+      <w:r>
+        <w:t>Over the years, Cameroon's cooking gas bottle market</w:t>
+      </w:r>
+      <w:r>
+        <w:t xml:space="preserve"> or sector</w:t>
+      </w:r>
+      <w:r>
+        <w:t xml:space="preserve"> has seen significant transformation, with an increasing number of retailers involved in the B2C (business-to-consumer)</w:t>
+      </w:r>
+      <w:r>
+        <w:t xml:space="preserve"> business</w:t>
+      </w:r>
+      <w:r>
+        <w:t xml:space="preserve"> model. This sector is essential for households relying on LPG (Liquefied Petroleum Gas)</w:t>
+      </w:r>
+      <w:r>
+        <w:rPr>
+          <w:lang w:val="en-LC"/>
+        </w:rPr>
+        <w:t xml:space="preserve"> also known as Cooking gas. </w:t>
+      </w:r>
+      <w:r>
+        <w:t xml:space="preserve"> </w:t>
+      </w:r>
+      <w:r>
+        <w:t>However,</w:t>
+      </w:r>
+      <w:r>
+        <w:t xml:space="preserve"> it faces several challenges, including the manual search for suppliers and the risk of encountering fraudulent practices, such as discrepancies in gas prices and weights, which leave clients at a disadvantage. For this reason, we decided to develop a web-based application that will enable clients to order gas bottles remotely from a broad network of verified suppliers, minimizing the risk of fraud and ensuring that clients receive accurate pricing and proper gas bottle weights. Additionally, the </w:t>
+      </w:r>
+      <w:r>
+        <w:t>web-based</w:t>
+      </w:r>
+      <w:r>
+        <w:rPr>
+          <w:lang w:val="en-LC"/>
+        </w:rPr>
+        <w:t xml:space="preserve"> </w:t>
+      </w:r>
+      <w:r>
+        <w:t>application will facilitate timely delivery through a network of vetted delivery personnel, ensuring that clients receive their orders promptly and can focus on their daily activities without worrying about gas supply issues, making the process more efficient and reliable.</w:t>
+      </w:r>
+    </w:p>
+    <w:p>
+      <w:pPr>
+        <w:jc w:val="both"/>
+        <w:rPr>
+          <w:lang w:val="en-LC"/>
+        </w:rPr>
+      </w:pPr>
+    </w:p>
+    <w:p>
+      <w:pPr>
+        <w:jc w:val="both"/>
+        <w:rPr>
+          <w:color w:val="538135" w:themeColor="accent6" w:themeShade="BF"/>
+          <w:sz w:val="44"/>
+          <w:szCs w:val="44"/>
+          <w:lang w:val="en-LC"/>
+        </w:rPr>
+      </w:pPr>
+      <w:r>
+        <w:rPr>
+          <w:color w:val="538135" w:themeColor="accent6" w:themeShade="BF"/>
+          <w:sz w:val="44"/>
+          <w:szCs w:val="44"/>
+          <w:lang w:val="en-LC"/>
+        </w:rPr>
+        <w:t>JUSTIFICATION</w:t>
+      </w:r>
+      <w:r>
+        <w:rPr>
+          <w:color w:val="538135" w:themeColor="accent6" w:themeShade="BF"/>
+          <w:sz w:val="44"/>
+          <w:szCs w:val="44"/>
+          <w:lang w:val="en-LC"/>
+        </w:rPr>
+        <w:t>:</w:t>
+      </w:r>
+    </w:p>
+    <w:p>
+      <w:pPr>
+        <w:pStyle w:val="NormalWeb"/>
+        <w:jc w:val="both"/>
+      </w:pPr>
+      <w:r>
+        <w:t>The existing challenges in Cameroon’s cooking gas market</w:t>
+      </w:r>
+      <w:r>
+        <w:rPr>
+          <w:lang w:val="en-LC"/>
+        </w:rPr>
+        <w:t>, particularly in Yaoundé</w:t>
+      </w:r>
+      <w:r>
+        <w:t xml:space="preserve"> highlight the need for a comprehensive solution to address issues such as manual supplier searches, the requirement for clients to be onsite for orders, and fraudulent practices, including discrepancies in gas prices and weights. Our proposed project, "Development of a Web-Based Application for Gas Bottle Purchase, Supply, and Delivery</w:t>
+      </w:r>
+      <w:r>
+        <w:rPr>
+          <w:lang w:val="en-LC"/>
+        </w:rPr>
+        <w:t xml:space="preserve"> in Cameroon</w:t>
+      </w:r>
+      <w:r>
+        <w:rPr>
+          <w:lang w:val="en-LC"/>
+        </w:rPr>
+        <w:t xml:space="preserve"> (CASE STUDY: Yaounde)</w:t>
+      </w:r>
+      <w:bookmarkStart w:id="0" w:name="_GoBack"/>
+      <w:bookmarkEnd w:id="0"/>
+      <w:r>
+        <w:t>" aims to tackle these issues head-on. By creating a web-based application with the following features, we can:</w:t>
+      </w:r>
+    </w:p>
+    <w:p>
+      <w:pPr>
+        <w:pStyle w:val="NormalWeb"/>
+        <w:numPr>
+          <w:ilvl w:val="0"/>
+          <w:numId w:val="1"/>
+        </w:numPr>
+        <w:jc w:val="both"/>
+      </w:pPr>
+      <w:r>
+        <w:rPr>
+          <w:rStyle w:val="Strong"/>
+        </w:rPr>
+        <w:t>Streamline Supplier Access</w:t>
+      </w:r>
+      <w:r>
+        <w:t>: Allow clients to remotely order gas bottles from a broad network of verified suppliers, eliminating the need for manual searches and reducing the risk of dealing with unreliable or fraudulent suppliers.</w:t>
+      </w:r>
+    </w:p>
+    <w:p>
+      <w:pPr>
+        <w:pStyle w:val="NormalWeb"/>
+        <w:numPr>
+          <w:ilvl w:val="0"/>
+          <w:numId w:val="1"/>
+        </w:numPr>
+        <w:jc w:val="both"/>
+      </w:pPr>
+      <w:r>
+        <w:rPr>
+          <w:rStyle w:val="Strong"/>
+        </w:rPr>
+        <w:t>Enable Remote Ordering</w:t>
+      </w:r>
+      <w:r>
+        <w:t>: Address the current challenge where clients must be onsite to place an order by allowing them to make orders remotely, enhancing convenience and accessibility.</w:t>
+      </w:r>
+    </w:p>
+    <w:p>
+      <w:pPr>
+        <w:pStyle w:val="NormalWeb"/>
+        <w:numPr>
+          <w:ilvl w:val="0"/>
+          <w:numId w:val="1"/>
+        </w:numPr>
+        <w:jc w:val="both"/>
+      </w:pPr>
+      <w:r>
+        <w:rPr>
+          <w:rStyle w:val="Strong"/>
+        </w:rPr>
+        <w:lastRenderedPageBreak/>
+        <w:t>Ensure Accurate Pricing and Weights</w:t>
+      </w:r>
+      <w:r>
+        <w:t>: Minimize the risk of fraud by partnering with verified suppliers and implementing a robust verification process to ensure accurate pricing and proper gas bottle weights.</w:t>
+      </w:r>
+    </w:p>
+    <w:p>
+      <w:pPr>
+        <w:pStyle w:val="NormalWeb"/>
+        <w:numPr>
+          <w:ilvl w:val="0"/>
+          <w:numId w:val="1"/>
+        </w:numPr>
+        <w:jc w:val="both"/>
+      </w:pPr>
+      <w:r>
+        <w:rPr>
+          <w:rStyle w:val="Strong"/>
+        </w:rPr>
+        <w:t>Facilitate Timely Delivery</w:t>
+      </w:r>
+      <w:r>
+        <w:t>: Utilize a network of vetted delivery personnel to ensure prompt delivery of orders, allowing clients to focus on their daily activities without worrying about gas supply issues.</w:t>
+      </w:r>
+    </w:p>
+    <w:p>
+      <w:pPr>
+        <w:pStyle w:val="NormalWeb"/>
+        <w:numPr>
+          <w:ilvl w:val="0"/>
+          <w:numId w:val="1"/>
+        </w:numPr>
+        <w:jc w:val="both"/>
+      </w:pPr>
+      <w:r>
+        <w:rPr>
+          <w:rStyle w:val="Strong"/>
+        </w:rPr>
+        <w:t>Enhance Efficiency and Reliability</w:t>
+      </w:r>
+      <w:r>
+        <w:t xml:space="preserve">: Make the process more efficient and reliable, ensuring clients receive their orders </w:t>
+      </w:r>
+      <w:r>
+        <w:t>promptly</w:t>
+      </w:r>
+      <w:r>
+        <w:t xml:space="preserve"> and improving their overall experience with gas bottle purchasing and delivery.</w:t>
       </w:r>
     </w:p>
     <w:p>
@@ -62,239 +369,6 @@
           <w:szCs w:val="44"/>
           <w:lang w:val="en-LC"/>
         </w:rPr>
-        <w:t>CONTEXT AND JUSTIFICATION</w:t>
-      </w:r>
-    </w:p>
-    <w:p>
-      <w:pPr>
-        <w:jc w:val="both"/>
-        <w:rPr>
-          <w:color w:val="538135" w:themeColor="accent6" w:themeShade="BF"/>
-          <w:sz w:val="44"/>
-          <w:szCs w:val="44"/>
-          <w:lang w:val="en-LC"/>
-        </w:rPr>
-      </w:pPr>
-      <w:r>
-        <w:rPr>
-          <w:color w:val="538135" w:themeColor="accent6" w:themeShade="BF"/>
-          <w:sz w:val="44"/>
-          <w:szCs w:val="44"/>
-          <w:lang w:val="en-LC"/>
-        </w:rPr>
-        <w:t>CONTEXT:</w:t>
-      </w:r>
-    </w:p>
-    <w:p>
-      <w:pPr>
-        <w:jc w:val="both"/>
-        <w:rPr>
-          <w:lang w:val="en-LC"/>
-        </w:rPr>
-      </w:pPr>
-      <w:r>
-        <w:t>Over the years, Cameroon's cooking gas bottle market has seen significant transformation, with an increasing number of retailers involved in the B2C (business-to-consumer) model. This sector is essential for households relying on LPG (Liquefied Petroleum Gas)</w:t>
-      </w:r>
-      <w:r>
-        <w:rPr>
-          <w:lang w:val="en-LC"/>
-        </w:rPr>
-        <w:t xml:space="preserve"> also known as Cooking gas. </w:t>
-      </w:r>
-      <w:r>
-        <w:t xml:space="preserve"> but it faces several challenges, including the manual search for suppliers and the risk of encountering fraudulent practices, such as discrepancies in gas prices and weights, which leave clients at a disadvantage. For this reason, we decided to develop a web-based application that will enable clients to order gas bottles remotely from a broad network of verified suppliers, minimizing the risk of fraud and ensuring that clients receive accurate pricing and proper gas bottle weights. Additionally, the </w:t>
-      </w:r>
-      <w:proofErr w:type="gramStart"/>
-      <w:r>
-        <w:t xml:space="preserve">web </w:t>
-      </w:r>
-      <w:r>
-        <w:rPr>
-          <w:lang w:val="en-LC"/>
-        </w:rPr>
-        <w:t>based</w:t>
-      </w:r>
-      <w:proofErr w:type="gramEnd"/>
-      <w:r>
-        <w:rPr>
-          <w:lang w:val="en-LC"/>
-        </w:rPr>
-        <w:t xml:space="preserve"> </w:t>
-      </w:r>
-      <w:r>
-        <w:t>application will facilitate timely delivery through a network of vetted delivery personnel, ensuring that clients receive their orders promptly and can focus on their daily activities without worrying about gas supply issues, making the process more efficient and reliable.</w:t>
-      </w:r>
-    </w:p>
-    <w:p>
-      <w:pPr>
-        <w:jc w:val="both"/>
-        <w:rPr>
-          <w:lang w:val="en-LC"/>
-        </w:rPr>
-      </w:pPr>
-    </w:p>
-    <w:p>
-      <w:pPr>
-        <w:jc w:val="both"/>
-        <w:rPr>
-          <w:color w:val="538135" w:themeColor="accent6" w:themeShade="BF"/>
-          <w:sz w:val="44"/>
-          <w:szCs w:val="44"/>
-          <w:lang w:val="en-LC"/>
-        </w:rPr>
-      </w:pPr>
-      <w:r>
-        <w:rPr>
-          <w:color w:val="538135" w:themeColor="accent6" w:themeShade="BF"/>
-          <w:sz w:val="44"/>
-          <w:szCs w:val="44"/>
-          <w:lang w:val="en-LC"/>
-        </w:rPr>
-        <w:t>JUSTIFICATION</w:t>
-      </w:r>
-      <w:r>
-        <w:rPr>
-          <w:color w:val="538135" w:themeColor="accent6" w:themeShade="BF"/>
-          <w:sz w:val="44"/>
-          <w:szCs w:val="44"/>
-          <w:lang w:val="en-LC"/>
-        </w:rPr>
-        <w:t>:</w:t>
-      </w:r>
-    </w:p>
-    <w:p>
-      <w:pPr>
-        <w:pStyle w:val="NormalWeb"/>
-        <w:jc w:val="both"/>
-      </w:pPr>
-      <w:r>
-        <w:t>The existing challenges in Cameroon’s cooking gas market highlight the need for a comprehensive solution to address issues such as manual supplier searches, the requirement for clients to be onsite for orders, and fraudulent practices, including discrepancies in gas prices and weights. Our proposed project, "Development of a Web-Based Application for Gas Bottle Purchase, Supply, and Delivery," aims to tackle these issues head-on. By creating a web-based application with the following features, we can:</w:t>
-      </w:r>
-    </w:p>
-    <w:p>
-      <w:pPr>
-        <w:pStyle w:val="NormalWeb"/>
-        <w:numPr>
-          <w:ilvl w:val="0"/>
-          <w:numId w:val="1"/>
-        </w:numPr>
-        <w:jc w:val="both"/>
-      </w:pPr>
-      <w:r>
-        <w:rPr>
-          <w:rStyle w:val="Strong"/>
-        </w:rPr>
-        <w:t>Streamline Supplier Access</w:t>
-      </w:r>
-      <w:r>
-        <w:t>: Allow clients to remotely order gas bottles from a broad network of verified suppliers, eliminating the need for manual searches and reducing the risk of dealing with unreliable or fraudulent suppliers.</w:t>
-      </w:r>
-    </w:p>
-    <w:p>
-      <w:pPr>
-        <w:pStyle w:val="NormalWeb"/>
-        <w:numPr>
-          <w:ilvl w:val="0"/>
-          <w:numId w:val="1"/>
-        </w:numPr>
-        <w:jc w:val="both"/>
-      </w:pPr>
-      <w:r>
-        <w:rPr>
-          <w:rStyle w:val="Strong"/>
-        </w:rPr>
-        <w:t>Enable Remote Ordering</w:t>
-      </w:r>
-      <w:r>
-        <w:t>: Address the current challenge where clients must be onsite to place an order by allowing them to make orders remotely, enhancing convenience and accessibility.</w:t>
-      </w:r>
-    </w:p>
-    <w:p>
-      <w:pPr>
-        <w:pStyle w:val="NormalWeb"/>
-        <w:numPr>
-          <w:ilvl w:val="0"/>
-          <w:numId w:val="1"/>
-        </w:numPr>
-        <w:jc w:val="both"/>
-      </w:pPr>
-      <w:r>
-        <w:rPr>
-          <w:rStyle w:val="Strong"/>
-        </w:rPr>
-        <w:t>Ensure Accurate Pricing and Weights</w:t>
-      </w:r>
-      <w:r>
-        <w:t>: Minimize the risk of fraud by partnering with verified suppliers and implementing a robust verification process to ensure accurate pricing and proper gas bottle weights.</w:t>
-      </w:r>
-    </w:p>
-    <w:p>
-      <w:pPr>
-        <w:pStyle w:val="NormalWeb"/>
-        <w:numPr>
-          <w:ilvl w:val="0"/>
-          <w:numId w:val="1"/>
-        </w:numPr>
-        <w:jc w:val="both"/>
-      </w:pPr>
-      <w:r>
-        <w:rPr>
-          <w:rStyle w:val="Strong"/>
-        </w:rPr>
-        <w:t>Facilitate Timely Delivery</w:t>
-      </w:r>
-      <w:r>
-        <w:t>: Utilize a network of vetted delivery personnel to ensure prompt delivery of orders, allowing clients to focus on their daily activities without worrying about gas supply issues.</w:t>
-      </w:r>
-    </w:p>
-    <w:p>
-      <w:pPr>
-        <w:pStyle w:val="NormalWeb"/>
-        <w:numPr>
-          <w:ilvl w:val="0"/>
-          <w:numId w:val="1"/>
-        </w:numPr>
-        <w:jc w:val="both"/>
-      </w:pPr>
-      <w:r>
-        <w:rPr>
-          <w:rStyle w:val="Strong"/>
-        </w:rPr>
-        <w:lastRenderedPageBreak/>
-        <w:t>Enhance Efficiency and Reliability</w:t>
-      </w:r>
-      <w:r>
-        <w:t xml:space="preserve">: Make the process more efficient and reliable, ensuring clients receive their orders </w:t>
-      </w:r>
-      <w:r>
-        <w:t>promptly</w:t>
-      </w:r>
-      <w:r>
-        <w:t xml:space="preserve"> and improving their overall experience with gas bottle purchasing and delivery.</w:t>
-      </w:r>
-    </w:p>
-    <w:p>
-      <w:pPr>
-        <w:pStyle w:val="ListParagraph"/>
-        <w:numPr>
-          <w:ilvl w:val="0"/>
-          <w:numId w:val="2"/>
-        </w:numPr>
-        <w:jc w:val="both"/>
-        <w:rPr>
-          <w:color w:val="538135" w:themeColor="accent6" w:themeShade="BF"/>
-          <w:sz w:val="44"/>
-          <w:szCs w:val="44"/>
-          <w:lang w:val="en-LC"/>
-        </w:rPr>
-      </w:pPr>
-      <w:r>
-        <w:rPr>
-          <w:color w:val="538135" w:themeColor="accent6" w:themeShade="BF"/>
-          <w:sz w:val="44"/>
-          <w:szCs w:val="44"/>
-          <w:lang w:val="en-LC"/>
-        </w:rPr>
         <w:t>PROJECT OBJECTIVES</w:t>
       </w:r>
     </w:p>
@@ -940,7 +1014,6 @@
           <w:szCs w:val="44"/>
           <w:lang w:val="en-LC"/>
         </w:rPr>
-        <w:lastRenderedPageBreak/>
         <w:t>Functional Needs</w:t>
       </w:r>
     </w:p>
@@ -1364,6 +1437,7 @@
           <w:shd w:val="clear" w:color="auto" w:fill="FBFBFB"/>
           <w:lang w:val="en-LC"/>
         </w:rPr>
+        <w:lastRenderedPageBreak/>
         <w:t>Submit </w:t>
       </w:r>
       <w:r>
@@ -1432,7 +1506,6 @@
           <w:shd w:val="clear" w:color="auto" w:fill="FBFBFB"/>
           <w:lang w:val="en-LC"/>
         </w:rPr>
-        <w:lastRenderedPageBreak/>
         <w:t>Manage Delivery </w:t>
       </w:r>
     </w:p>
@@ -1991,6 +2064,7 @@
           <w:szCs w:val="18"/>
           <w:shd w:val="clear" w:color="auto" w:fill="FBFBFB"/>
         </w:rPr>
+        <w:lastRenderedPageBreak/>
         <w:t>Receive</w:t>
       </w:r>
       <w:r>
@@ -2058,7 +2132,6 @@
         <w:rPr>
           <w:rStyle w:val="Strong"/>
         </w:rPr>
-        <w:lastRenderedPageBreak/>
         <w:t>Non-Functional Needs</w:t>
       </w:r>
       <w:r>
@@ -2144,10 +2217,7 @@
         </w:rPr>
       </w:pPr>
       <w:r>
-        <w:t>The application should implement robust security measures to protect user data, ensuring safe transactions and preventing unauthorized access</w:t>
-      </w:r>
-      <w:r>
-        <w:t>;</w:t>
+        <w:t>The application should implement robust security measures to protect user data, ensuring safe transactions and preventing unauthorized access;</w:t>
       </w:r>
     </w:p>
     <w:p>
@@ -2218,6 +2288,7 @@
         <w:rPr>
           <w:lang w:val="en-LC"/>
         </w:rPr>
+        <w:lastRenderedPageBreak/>
         <w:t xml:space="preserve">  </w:t>
       </w:r>
       <w:r>
@@ -2256,7 +2327,6 @@
           <w:szCs w:val="44"/>
           <w:lang w:val="en-LC"/>
         </w:rPr>
-        <w:lastRenderedPageBreak/>
         <w:t>PROJECT PLANNING</w:t>
       </w:r>
     </w:p>
@@ -2982,25 +3052,7 @@
               <w:rPr>
                 <w:lang w:val="en-LC"/>
               </w:rPr>
-              <w:t>25</w:t>
-            </w:r>
-            <w:r>
-              <w:rPr>
-                <w:lang w:val="en-LC"/>
-              </w:rPr>
-              <w:t>th September – 2</w:t>
-            </w:r>
-            <w:r>
-              <w:rPr>
-                <w:lang w:val="en-LC"/>
-              </w:rPr>
-              <w:t>9</w:t>
-            </w:r>
-            <w:r>
-              <w:rPr>
-                <w:lang w:val="en-LC"/>
-              </w:rPr>
-              <w:t>th September</w:t>
+              <w:t>25th September – 29th September</w:t>
             </w:r>
           </w:p>
         </w:tc>
@@ -5628,13 +5680,7 @@
               <w:rPr>
                 <w:lang w:eastAsia="en-GB"/>
               </w:rPr>
-              <w:t>Laptop</w:t>
-            </w:r>
-            <w:r>
-              <w:rPr>
-                <w:lang w:eastAsia="en-GB"/>
-              </w:rPr>
-              <w:t xml:space="preserve"> </w:t>
+              <w:t xml:space="preserve">Laptop </w:t>
             </w:r>
             <w:r>
               <w:rPr>
@@ -6978,13 +7024,7 @@
               <w:rPr>
                 <w:lang w:val="en-LC"/>
               </w:rPr>
-              <w:t xml:space="preserve"> </w:t>
-            </w:r>
-            <w:r>
-              <w:rPr>
-                <w:lang w:val="en-LC"/>
-              </w:rPr>
-              <w:t>FCFA</w:t>
+              <w:t xml:space="preserve"> FCFA</w:t>
             </w:r>
           </w:p>
         </w:tc>
@@ -7052,13 +7092,7 @@
               <w:rPr>
                 <w:lang w:val="en-LC"/>
               </w:rPr>
-              <w:t xml:space="preserve"> </w:t>
-            </w:r>
-            <w:r>
-              <w:rPr>
-                <w:lang w:val="en-LC"/>
-              </w:rPr>
-              <w:t>FCFA</w:t>
+              <w:t xml:space="preserve"> FCFA</w:t>
             </w:r>
           </w:p>
         </w:tc>
@@ -7908,8 +7942,6 @@
         </w:rPr>
         <w:t xml:space="preserve"> </w:t>
       </w:r>
-      <w:bookmarkStart w:id="0" w:name="_GoBack"/>
-      <w:bookmarkEnd w:id="0"/>
       <w:r>
         <w:t>FCFA and must be adhered to without exceeding this amount</w:t>
       </w:r>

</xml_diff>

<commit_message>
still working on Analysis
</commit_message>
<xml_diff>
--- a/Project Specification book.docx
+++ b/Project Specification book.docx
@@ -239,8 +239,6 @@
         </w:rPr>
         <w:t xml:space="preserve"> (CASE STUDY: Yaounde)</w:t>
       </w:r>
-      <w:bookmarkStart w:id="0" w:name="_GoBack"/>
-      <w:bookmarkEnd w:id="0"/>
       <w:r>
         <w:t>" aims to tackle these issues head-on. By creating a web-based application with the following features, we can:</w:t>
       </w:r>
@@ -1262,6 +1260,7 @@
           <w:lang w:val="en-LC"/>
         </w:rPr>
       </w:pPr>
+      <w:bookmarkStart w:id="0" w:name="_Hlk178212011"/>
       <w:r>
         <w:rPr>
           <w:lang w:val="en-LC"/>
@@ -1449,6 +1448,7 @@
         </w:rPr>
         <w:t>Vehicle registration Card Application</w:t>
       </w:r>
+      <w:bookmarkEnd w:id="0"/>
     </w:p>
     <w:p>
       <w:pPr>
@@ -1461,9 +1461,8 @@
           <w:lang w:val="en-LC"/>
         </w:rPr>
       </w:pPr>
-    </w:p>
-    <w:p>
-      <w:pPr>
+      <w:bookmarkStart w:id="1" w:name="_Hlk178212315"/>
+      <w:r>
         <w:rPr>
           <w:rFonts w:ascii="Helvetica" w:hAnsi="Helvetica" w:cs="Helvetica"/>
           <w:color w:val="000000"/>
@@ -1472,7 +1471,8 @@
           <w:shd w:val="clear" w:color="auto" w:fill="FBFBFB"/>
           <w:lang w:val="en-LC"/>
         </w:rPr>
-      </w:pPr>
+        <w:t>Manage Delivery </w:t>
+      </w:r>
     </w:p>
     <w:p>
       <w:pPr>
@@ -1485,9 +1485,7 @@
           <w:lang w:val="en-LC"/>
         </w:rPr>
       </w:pPr>
-    </w:p>
-    <w:p>
-      <w:pPr>
+      <w:r>
         <w:rPr>
           <w:rFonts w:ascii="Helvetica" w:hAnsi="Helvetica" w:cs="Helvetica"/>
           <w:color w:val="000000"/>
@@ -1496,44 +1494,41 @@
           <w:shd w:val="clear" w:color="auto" w:fill="FBFBFB"/>
           <w:lang w:val="en-LC"/>
         </w:rPr>
-      </w:pPr>
-      <w:r>
+        <w:t>Accept Delivery Request</w:t>
+      </w:r>
+    </w:p>
+    <w:p>
+      <w:pPr>
         <w:rPr>
           <w:rFonts w:ascii="Helvetica" w:hAnsi="Helvetica" w:cs="Helvetica"/>
           <w:color w:val="000000"/>
           <w:sz w:val="18"/>
           <w:szCs w:val="18"/>
           <w:shd w:val="clear" w:color="auto" w:fill="FBFBFB"/>
-          <w:lang w:val="en-LC"/>
-        </w:rPr>
-        <w:t>Manage Delivery </w:t>
-      </w:r>
-    </w:p>
-    <w:p>
-      <w:pPr>
+        </w:rPr>
+      </w:pPr>
+      <w:r>
         <w:rPr>
           <w:rFonts w:ascii="Helvetica" w:hAnsi="Helvetica" w:cs="Helvetica"/>
           <w:color w:val="000000"/>
           <w:sz w:val="18"/>
           <w:szCs w:val="18"/>
           <w:shd w:val="clear" w:color="auto" w:fill="FBFBFB"/>
-          <w:lang w:val="en-LC"/>
-        </w:rPr>
-      </w:pPr>
-      <w:r>
+        </w:rPr>
+        <w:t>Execute Delivery Request</w:t>
+      </w:r>
+    </w:p>
+    <w:p>
+      <w:pPr>
         <w:rPr>
           <w:rFonts w:ascii="Helvetica" w:hAnsi="Helvetica" w:cs="Helvetica"/>
           <w:color w:val="000000"/>
           <w:sz w:val="18"/>
           <w:szCs w:val="18"/>
           <w:shd w:val="clear" w:color="auto" w:fill="FBFBFB"/>
-          <w:lang w:val="en-LC"/>
-        </w:rPr>
-        <w:t>Accept Delivery Request</w:t>
-      </w:r>
-    </w:p>
-    <w:p>
-      <w:pPr>
+        </w:rPr>
+      </w:pPr>
+      <w:r>
         <w:rPr>
           <w:rFonts w:ascii="Helvetica" w:hAnsi="Helvetica" w:cs="Helvetica"/>
           <w:color w:val="000000"/>
@@ -1541,8 +1536,24 @@
           <w:szCs w:val="18"/>
           <w:shd w:val="clear" w:color="auto" w:fill="FBFBFB"/>
         </w:rPr>
-      </w:pPr>
-      <w:r>
+        <w:t>Decline Delivery Request</w:t>
+      </w:r>
+    </w:p>
+    <w:p>
+      <w:pPr>
+        <w:rPr>
+          <w:lang w:val="en-LC"/>
+        </w:rPr>
+      </w:pPr>
+      <w:r>
+        <w:rPr>
+          <w:lang w:val="en-LC"/>
+        </w:rPr>
+        <w:t>Manage Payments</w:t>
+      </w:r>
+    </w:p>
+    <w:p>
+      <w:pPr>
         <w:rPr>
           <w:rFonts w:ascii="Helvetica" w:hAnsi="Helvetica" w:cs="Helvetica"/>
           <w:color w:val="000000"/>
@@ -1550,11 +1561,8 @@
           <w:szCs w:val="18"/>
           <w:shd w:val="clear" w:color="auto" w:fill="FBFBFB"/>
         </w:rPr>
-        <w:t>Execute Delivery Request</w:t>
-      </w:r>
-    </w:p>
-    <w:p>
-      <w:pPr>
+      </w:pPr>
+      <w:r>
         <w:rPr>
           <w:rFonts w:ascii="Helvetica" w:hAnsi="Helvetica" w:cs="Helvetica"/>
           <w:color w:val="000000"/>
@@ -1562,6 +1570,17 @@
           <w:szCs w:val="18"/>
           <w:shd w:val="clear" w:color="auto" w:fill="FBFBFB"/>
         </w:rPr>
+        <w:t>Change Payment Account</w:t>
+      </w:r>
+    </w:p>
+    <w:p>
+      <w:pPr>
+        <w:rPr>
+          <w:rFonts w:ascii="Calibri" w:hAnsi="Calibri" w:cs="Calibri"/>
+          <w:color w:val="000000"/>
+          <w:shd w:val="clear" w:color="auto" w:fill="FBFBFB"/>
+          <w:lang w:val="en-LC"/>
+        </w:rPr>
       </w:pPr>
       <w:r>
         <w:rPr>
@@ -1571,20 +1590,63 @@
           <w:szCs w:val="18"/>
           <w:shd w:val="clear" w:color="auto" w:fill="FBFBFB"/>
         </w:rPr>
-        <w:t>Decline Delivery Request</w:t>
-      </w:r>
-    </w:p>
-    <w:p>
-      <w:pPr>
-        <w:rPr>
-          <w:lang w:val="en-LC"/>
-        </w:rPr>
-      </w:pPr>
-      <w:r>
-        <w:rPr>
-          <w:lang w:val="en-LC"/>
-        </w:rPr>
-        <w:t>Manage Payments</w:t>
+        <w:t>View Payment History</w:t>
+      </w:r>
+    </w:p>
+    <w:p>
+      <w:pPr>
+        <w:rPr>
+          <w:lang w:val="en-LC"/>
+        </w:rPr>
+      </w:pPr>
+      <w:r>
+        <w:rPr>
+          <w:lang w:val="en-LC"/>
+        </w:rPr>
+        <w:t>Go Online</w:t>
+      </w:r>
+    </w:p>
+    <w:p>
+      <w:pPr>
+        <w:rPr>
+          <w:lang w:val="en-LC"/>
+        </w:rPr>
+      </w:pPr>
+      <w:r>
+        <w:rPr>
+          <w:lang w:val="en-LC"/>
+        </w:rPr>
+        <w:t>Go Offline</w:t>
+      </w:r>
+    </w:p>
+    <w:p>
+      <w:pPr>
+        <w:rPr>
+          <w:lang w:val="en-LC"/>
+        </w:rPr>
+      </w:pPr>
+      <w:bookmarkStart w:id="2" w:name="_Hlk178212575"/>
+      <w:bookmarkEnd w:id="1"/>
+      <w:r>
+        <w:rPr>
+          <w:lang w:val="en-LC"/>
+        </w:rPr>
+        <w:t>The Supplier should be able to:</w:t>
+      </w:r>
+      <w:bookmarkEnd w:id="2"/>
+    </w:p>
+    <w:p>
+      <w:pPr>
+        <w:rPr>
+          <w:lang w:val="en-LC"/>
+        </w:rPr>
+      </w:pPr>
+      <w:bookmarkStart w:id="3" w:name="_Hlk178212622"/>
+      <w:r>
+        <w:rPr>
+          <w:lang w:val="en-LC"/>
+        </w:rPr>
+        <w:t>Create Account</w:t>
       </w:r>
     </w:p>
     <w:p>
@@ -1605,18 +1667,8 @@
           <w:szCs w:val="18"/>
           <w:shd w:val="clear" w:color="auto" w:fill="FBFBFB"/>
         </w:rPr>
-        <w:t>Change Payment Account</w:t>
-      </w:r>
-    </w:p>
-    <w:p>
-      <w:pPr>
-        <w:rPr>
-          <w:rFonts w:ascii="Calibri" w:hAnsi="Calibri" w:cs="Calibri"/>
-          <w:color w:val="000000"/>
-          <w:shd w:val="clear" w:color="auto" w:fill="FBFBFB"/>
-          <w:lang w:val="en-LC"/>
-        </w:rPr>
-      </w:pPr>
+        <w:t>Submit Business</w:t>
+      </w:r>
       <w:r>
         <w:rPr>
           <w:rFonts w:ascii="Helvetica" w:hAnsi="Helvetica" w:cs="Helvetica"/>
@@ -1625,59 +1677,7 @@
           <w:szCs w:val="18"/>
           <w:shd w:val="clear" w:color="auto" w:fill="FBFBFB"/>
         </w:rPr>
-        <w:t>View Payment History</w:t>
-      </w:r>
-    </w:p>
-    <w:p>
-      <w:pPr>
-        <w:rPr>
-          <w:lang w:val="en-LC"/>
-        </w:rPr>
-      </w:pPr>
-      <w:r>
-        <w:rPr>
-          <w:lang w:val="en-LC"/>
-        </w:rPr>
-        <w:t>Go Online</w:t>
-      </w:r>
-    </w:p>
-    <w:p>
-      <w:pPr>
-        <w:rPr>
-          <w:lang w:val="en-LC"/>
-        </w:rPr>
-      </w:pPr>
-      <w:r>
-        <w:rPr>
-          <w:lang w:val="en-LC"/>
-        </w:rPr>
-        <w:t>Go Offline</w:t>
-      </w:r>
-    </w:p>
-    <w:p>
-      <w:pPr>
-        <w:rPr>
-          <w:lang w:val="en-LC"/>
-        </w:rPr>
-      </w:pPr>
-      <w:r>
-        <w:rPr>
-          <w:lang w:val="en-LC"/>
-        </w:rPr>
-        <w:t>The Supplier should be able to:</w:t>
-      </w:r>
-    </w:p>
-    <w:p>
-      <w:pPr>
-        <w:rPr>
-          <w:lang w:val="en-LC"/>
-        </w:rPr>
-      </w:pPr>
-      <w:r>
-        <w:rPr>
-          <w:lang w:val="en-LC"/>
-        </w:rPr>
-        <w:t>Create Account</w:t>
+        <w:t xml:space="preserve"> License Application</w:t>
       </w:r>
     </w:p>
     <w:p>
@@ -1698,8 +1698,15 @@
           <w:szCs w:val="18"/>
           <w:shd w:val="clear" w:color="auto" w:fill="FBFBFB"/>
         </w:rPr>
-        <w:t>Submit Business</w:t>
-      </w:r>
+        <w:t>Manage Gas Stock</w:t>
+      </w:r>
+    </w:p>
+    <w:p>
+      <w:pPr>
+        <w:rPr>
+          <w:lang w:val="en-LC"/>
+        </w:rPr>
+      </w:pPr>
       <w:r>
         <w:rPr>
           <w:rFonts w:ascii="Helvetica" w:hAnsi="Helvetica" w:cs="Helvetica"/>
@@ -1708,7 +1715,7 @@
           <w:szCs w:val="18"/>
           <w:shd w:val="clear" w:color="auto" w:fill="FBFBFB"/>
         </w:rPr>
-        <w:t xml:space="preserve"> License Application</w:t>
+        <w:t>Add Gas Bottle</w:t>
       </w:r>
     </w:p>
     <w:p>
@@ -1729,16 +1736,11 @@
           <w:szCs w:val="18"/>
           <w:shd w:val="clear" w:color="auto" w:fill="FBFBFB"/>
         </w:rPr>
-        <w:t>Manage Gas Stock</w:t>
-      </w:r>
-    </w:p>
-    <w:p>
-      <w:pPr>
-        <w:rPr>
-          <w:lang w:val="en-LC"/>
-        </w:rPr>
-      </w:pPr>
-      <w:r>
+        <w:t>Update Gas Bottle Info</w:t>
+      </w:r>
+    </w:p>
+    <w:p>
+      <w:pPr>
         <w:rPr>
           <w:rFonts w:ascii="Helvetica" w:hAnsi="Helvetica" w:cs="Helvetica"/>
           <w:color w:val="000000"/>
@@ -1746,11 +1748,9 @@
           <w:szCs w:val="18"/>
           <w:shd w:val="clear" w:color="auto" w:fill="FBFBFB"/>
         </w:rPr>
-        <w:t>Add Gas Bottle</w:t>
-      </w:r>
-    </w:p>
-    <w:p>
-      <w:pPr>
+      </w:pPr>
+      <w:bookmarkStart w:id="4" w:name="_Hlk178214641"/>
+      <w:r>
         <w:rPr>
           <w:rFonts w:ascii="Helvetica" w:hAnsi="Helvetica" w:cs="Helvetica"/>
           <w:color w:val="000000"/>
@@ -1758,8 +1758,13 @@
           <w:szCs w:val="18"/>
           <w:shd w:val="clear" w:color="auto" w:fill="FBFBFB"/>
         </w:rPr>
-      </w:pPr>
-      <w:r>
+        <w:t>Delete Gas Bottle</w:t>
+      </w:r>
+    </w:p>
+    <w:bookmarkEnd w:id="3"/>
+    <w:bookmarkEnd w:id="4"/>
+    <w:p>
+      <w:pPr>
         <w:rPr>
           <w:rFonts w:ascii="Helvetica" w:hAnsi="Helvetica" w:cs="Helvetica"/>
           <w:color w:val="000000"/>
@@ -1767,11 +1772,8 @@
           <w:szCs w:val="18"/>
           <w:shd w:val="clear" w:color="auto" w:fill="FBFBFB"/>
         </w:rPr>
-        <w:t>Update Gas Bottle Info</w:t>
-      </w:r>
-    </w:p>
-    <w:p>
-      <w:pPr>
+      </w:pPr>
+      <w:r>
         <w:rPr>
           <w:rFonts w:ascii="Helvetica" w:hAnsi="Helvetica" w:cs="Helvetica"/>
           <w:color w:val="000000"/>
@@ -1779,20 +1781,21 @@
           <w:szCs w:val="18"/>
           <w:shd w:val="clear" w:color="auto" w:fill="FBFBFB"/>
         </w:rPr>
-      </w:pPr>
-      <w:r>
+        <w:t>Manage Order</w:t>
+      </w:r>
+    </w:p>
+    <w:p>
+      <w:pPr>
         <w:rPr>
           <w:rFonts w:ascii="Helvetica" w:hAnsi="Helvetica" w:cs="Helvetica"/>
           <w:color w:val="000000"/>
           <w:sz w:val="18"/>
           <w:szCs w:val="18"/>
           <w:shd w:val="clear" w:color="auto" w:fill="FBFBFB"/>
-        </w:rPr>
-        <w:t>Delete Gas Bottle</w:t>
-      </w:r>
-    </w:p>
-    <w:p>
-      <w:pPr>
+          <w:lang w:val="en-LC"/>
+        </w:rPr>
+      </w:pPr>
+      <w:r>
         <w:rPr>
           <w:rFonts w:ascii="Helvetica" w:hAnsi="Helvetica" w:cs="Helvetica"/>
           <w:color w:val="000000"/>
@@ -1800,8 +1803,11 @@
           <w:szCs w:val="18"/>
           <w:shd w:val="clear" w:color="auto" w:fill="FBFBFB"/>
         </w:rPr>
-      </w:pPr>
-      <w:r>
+        <w:t>View Order</w:t>
+      </w:r>
+    </w:p>
+    <w:p>
+      <w:pPr>
         <w:rPr>
           <w:rFonts w:ascii="Helvetica" w:hAnsi="Helvetica" w:cs="Helvetica"/>
           <w:color w:val="000000"/>
@@ -1809,21 +1815,20 @@
           <w:szCs w:val="18"/>
           <w:shd w:val="clear" w:color="auto" w:fill="FBFBFB"/>
         </w:rPr>
-        <w:t>Manage Order</w:t>
-      </w:r>
-    </w:p>
-    <w:p>
-      <w:pPr>
+      </w:pPr>
+      <w:r>
         <w:rPr>
           <w:rFonts w:ascii="Helvetica" w:hAnsi="Helvetica" w:cs="Helvetica"/>
           <w:color w:val="000000"/>
           <w:sz w:val="18"/>
           <w:szCs w:val="18"/>
           <w:shd w:val="clear" w:color="auto" w:fill="FBFBFB"/>
-          <w:lang w:val="en-LC"/>
-        </w:rPr>
-      </w:pPr>
-      <w:r>
+        </w:rPr>
+        <w:t>Accept Order</w:t>
+      </w:r>
+    </w:p>
+    <w:p>
+      <w:pPr>
         <w:rPr>
           <w:rFonts w:ascii="Helvetica" w:hAnsi="Helvetica" w:cs="Helvetica"/>
           <w:color w:val="000000"/>
@@ -1831,11 +1836,8 @@
           <w:szCs w:val="18"/>
           <w:shd w:val="clear" w:color="auto" w:fill="FBFBFB"/>
         </w:rPr>
-        <w:t>View Order</w:t>
-      </w:r>
-    </w:p>
-    <w:p>
-      <w:pPr>
+      </w:pPr>
+      <w:r>
         <w:rPr>
           <w:rFonts w:ascii="Helvetica" w:hAnsi="Helvetica" w:cs="Helvetica"/>
           <w:color w:val="000000"/>
@@ -1843,8 +1845,11 @@
           <w:szCs w:val="18"/>
           <w:shd w:val="clear" w:color="auto" w:fill="FBFBFB"/>
         </w:rPr>
-      </w:pPr>
-      <w:r>
+        <w:t>Decline Order</w:t>
+      </w:r>
+    </w:p>
+    <w:p>
+      <w:pPr>
         <w:rPr>
           <w:rFonts w:ascii="Helvetica" w:hAnsi="Helvetica" w:cs="Helvetica"/>
           <w:color w:val="000000"/>
@@ -1852,11 +1857,8 @@
           <w:szCs w:val="18"/>
           <w:shd w:val="clear" w:color="auto" w:fill="FBFBFB"/>
         </w:rPr>
-        <w:t>Accept Order</w:t>
-      </w:r>
-    </w:p>
-    <w:p>
-      <w:pPr>
+      </w:pPr>
+      <w:r>
         <w:rPr>
           <w:rFonts w:ascii="Helvetica" w:hAnsi="Helvetica" w:cs="Helvetica"/>
           <w:color w:val="000000"/>
@@ -1864,8 +1866,11 @@
           <w:szCs w:val="18"/>
           <w:shd w:val="clear" w:color="auto" w:fill="FBFBFB"/>
         </w:rPr>
-      </w:pPr>
-      <w:r>
+        <w:t>Manage Payments</w:t>
+      </w:r>
+    </w:p>
+    <w:p>
+      <w:pPr>
         <w:rPr>
           <w:rFonts w:ascii="Helvetica" w:hAnsi="Helvetica" w:cs="Helvetica"/>
           <w:color w:val="000000"/>
@@ -1873,11 +1878,8 @@
           <w:szCs w:val="18"/>
           <w:shd w:val="clear" w:color="auto" w:fill="FBFBFB"/>
         </w:rPr>
-        <w:t>Decline Order</w:t>
-      </w:r>
-    </w:p>
-    <w:p>
-      <w:pPr>
+      </w:pPr>
+      <w:r>
         <w:rPr>
           <w:rFonts w:ascii="Helvetica" w:hAnsi="Helvetica" w:cs="Helvetica"/>
           <w:color w:val="000000"/>
@@ -1885,8 +1887,11 @@
           <w:szCs w:val="18"/>
           <w:shd w:val="clear" w:color="auto" w:fill="FBFBFB"/>
         </w:rPr>
-      </w:pPr>
-      <w:r>
+        <w:t>Change Payment Account</w:t>
+      </w:r>
+    </w:p>
+    <w:p>
+      <w:pPr>
         <w:rPr>
           <w:rFonts w:ascii="Helvetica" w:hAnsi="Helvetica" w:cs="Helvetica"/>
           <w:color w:val="000000"/>
@@ -1894,11 +1899,8 @@
           <w:szCs w:val="18"/>
           <w:shd w:val="clear" w:color="auto" w:fill="FBFBFB"/>
         </w:rPr>
-        <w:t>Manage Payments</w:t>
-      </w:r>
-    </w:p>
-    <w:p>
-      <w:pPr>
+      </w:pPr>
+      <w:r>
         <w:rPr>
           <w:rFonts w:ascii="Helvetica" w:hAnsi="Helvetica" w:cs="Helvetica"/>
           <w:color w:val="000000"/>
@@ -1906,8 +1908,79 @@
           <w:szCs w:val="18"/>
           <w:shd w:val="clear" w:color="auto" w:fill="FBFBFB"/>
         </w:rPr>
-      </w:pPr>
-      <w:r>
+        <w:t>View Payment History</w:t>
+      </w:r>
+    </w:p>
+    <w:p>
+      <w:pPr>
+        <w:rPr>
+          <w:lang w:val="en-LC"/>
+        </w:rPr>
+      </w:pPr>
+      <w:bookmarkStart w:id="5" w:name="_Hlk178215482"/>
+      <w:r>
+        <w:rPr>
+          <w:lang w:val="en-LC"/>
+        </w:rPr>
+        <w:t>The Client should be able to:</w:t>
+      </w:r>
+    </w:p>
+    <w:p>
+      <w:pPr>
+        <w:rPr>
+          <w:lang w:val="en-LC"/>
+        </w:rPr>
+      </w:pPr>
+      <w:bookmarkStart w:id="6" w:name="_Hlk178215523"/>
+      <w:bookmarkEnd w:id="5"/>
+      <w:r>
+        <w:rPr>
+          <w:lang w:val="en-LC"/>
+        </w:rPr>
+        <w:t>Place Order</w:t>
+      </w:r>
+    </w:p>
+    <w:p>
+      <w:pPr>
+        <w:rPr>
+          <w:lang w:val="en-LC"/>
+        </w:rPr>
+      </w:pPr>
+      <w:r>
+        <w:rPr>
+          <w:lang w:val="en-LC"/>
+        </w:rPr>
+        <w:t>Review Order</w:t>
+      </w:r>
+    </w:p>
+    <w:p>
+      <w:pPr>
+        <w:rPr>
+          <w:lang w:val="en-LC"/>
+        </w:rPr>
+      </w:pPr>
+      <w:r>
+        <w:rPr>
+          <w:lang w:val="en-LC"/>
+        </w:rPr>
+        <w:t>Cancel Order</w:t>
+      </w:r>
+    </w:p>
+    <w:p>
+      <w:pPr>
+        <w:rPr>
+          <w:lang w:val="en-LC"/>
+        </w:rPr>
+      </w:pPr>
+      <w:r>
+        <w:rPr>
+          <w:lang w:val="en-LC"/>
+        </w:rPr>
+        <w:t>Make Payment</w:t>
+      </w:r>
+    </w:p>
+    <w:p>
+      <w:pPr>
         <w:rPr>
           <w:rFonts w:ascii="Helvetica" w:hAnsi="Helvetica" w:cs="Helvetica"/>
           <w:color w:val="000000"/>
@@ -1915,11 +1988,8 @@
           <w:szCs w:val="18"/>
           <w:shd w:val="clear" w:color="auto" w:fill="FBFBFB"/>
         </w:rPr>
-        <w:t>Change Payment Account</w:t>
-      </w:r>
-    </w:p>
-    <w:p>
-      <w:pPr>
+      </w:pPr>
+      <w:r>
         <w:rPr>
           <w:rFonts w:ascii="Helvetica" w:hAnsi="Helvetica" w:cs="Helvetica"/>
           <w:color w:val="000000"/>
@@ -1927,8 +1997,11 @@
           <w:szCs w:val="18"/>
           <w:shd w:val="clear" w:color="auto" w:fill="FBFBFB"/>
         </w:rPr>
-      </w:pPr>
-      <w:r>
+        <w:t>Pay by Cash</w:t>
+      </w:r>
+    </w:p>
+    <w:p>
+      <w:pPr>
         <w:rPr>
           <w:rFonts w:ascii="Helvetica" w:hAnsi="Helvetica" w:cs="Helvetica"/>
           <w:color w:val="000000"/>
@@ -1936,76 +2009,8 @@
           <w:szCs w:val="18"/>
           <w:shd w:val="clear" w:color="auto" w:fill="FBFBFB"/>
         </w:rPr>
-        <w:t>View Payment History</w:t>
-      </w:r>
-    </w:p>
-    <w:p>
-      <w:pPr>
-        <w:rPr>
-          <w:lang w:val="en-LC"/>
-        </w:rPr>
-      </w:pPr>
-      <w:r>
-        <w:rPr>
-          <w:lang w:val="en-LC"/>
-        </w:rPr>
-        <w:t>The Client should be able to:</w:t>
-      </w:r>
-    </w:p>
-    <w:p>
-      <w:pPr>
-        <w:rPr>
-          <w:lang w:val="en-LC"/>
-        </w:rPr>
-      </w:pPr>
-      <w:r>
-        <w:rPr>
-          <w:lang w:val="en-LC"/>
-        </w:rPr>
-        <w:t>Place Order</w:t>
-      </w:r>
-    </w:p>
-    <w:p>
-      <w:pPr>
-        <w:rPr>
-          <w:lang w:val="en-LC"/>
-        </w:rPr>
-      </w:pPr>
-      <w:r>
-        <w:rPr>
-          <w:lang w:val="en-LC"/>
-        </w:rPr>
-        <w:t>Review Order</w:t>
-      </w:r>
-    </w:p>
-    <w:p>
-      <w:pPr>
-        <w:rPr>
-          <w:lang w:val="en-LC"/>
-        </w:rPr>
-      </w:pPr>
-      <w:r>
-        <w:rPr>
-          <w:lang w:val="en-LC"/>
-        </w:rPr>
-        <w:t>Cancel Order</w:t>
-      </w:r>
-    </w:p>
-    <w:p>
-      <w:pPr>
-        <w:rPr>
-          <w:lang w:val="en-LC"/>
-        </w:rPr>
-      </w:pPr>
-      <w:r>
-        <w:rPr>
-          <w:lang w:val="en-LC"/>
-        </w:rPr>
-        <w:t>Make Payment</w:t>
-      </w:r>
-    </w:p>
-    <w:p>
-      <w:pPr>
+      </w:pPr>
+      <w:r>
         <w:rPr>
           <w:rFonts w:ascii="Helvetica" w:hAnsi="Helvetica" w:cs="Helvetica"/>
           <w:color w:val="000000"/>
@@ -2013,8 +2018,11 @@
           <w:szCs w:val="18"/>
           <w:shd w:val="clear" w:color="auto" w:fill="FBFBFB"/>
         </w:rPr>
-      </w:pPr>
-      <w:r>
+        <w:t>Pay by E-Money</w:t>
+      </w:r>
+    </w:p>
+    <w:p>
+      <w:pPr>
         <w:rPr>
           <w:rFonts w:ascii="Helvetica" w:hAnsi="Helvetica" w:cs="Helvetica"/>
           <w:color w:val="000000"/>
@@ -2022,11 +2030,8 @@
           <w:szCs w:val="18"/>
           <w:shd w:val="clear" w:color="auto" w:fill="FBFBFB"/>
         </w:rPr>
-        <w:t>Pay by Cash</w:t>
-      </w:r>
-    </w:p>
-    <w:p>
-      <w:pPr>
+      </w:pPr>
+      <w:r>
         <w:rPr>
           <w:rFonts w:ascii="Helvetica" w:hAnsi="Helvetica" w:cs="Helvetica"/>
           <w:color w:val="000000"/>
@@ -2034,7 +2039,8 @@
           <w:szCs w:val="18"/>
           <w:shd w:val="clear" w:color="auto" w:fill="FBFBFB"/>
         </w:rPr>
-      </w:pPr>
+        <w:t>Receive</w:t>
+      </w:r>
       <w:r>
         <w:rPr>
           <w:rFonts w:ascii="Helvetica" w:hAnsi="Helvetica" w:cs="Helvetica"/>
@@ -2043,7 +2049,7 @@
           <w:szCs w:val="18"/>
           <w:shd w:val="clear" w:color="auto" w:fill="FBFBFB"/>
         </w:rPr>
-        <w:t>Pay by E-Money</w:t>
+        <w:t xml:space="preserve"> Notification</w:t>
       </w:r>
     </w:p>
     <w:p>
@@ -2064,10 +2070,11 @@
           <w:szCs w:val="18"/>
           <w:shd w:val="clear" w:color="auto" w:fill="FBFBFB"/>
         </w:rPr>
-        <w:lastRenderedPageBreak/>
-        <w:t>Receive</w:t>
-      </w:r>
-      <w:r>
+        <w:t>Successful Order Notification</w:t>
+      </w:r>
+    </w:p>
+    <w:p>
+      <w:pPr>
         <w:rPr>
           <w:rFonts w:ascii="Helvetica" w:hAnsi="Helvetica" w:cs="Helvetica"/>
           <w:color w:val="000000"/>
@@ -2075,11 +2082,8 @@
           <w:szCs w:val="18"/>
           <w:shd w:val="clear" w:color="auto" w:fill="FBFBFB"/>
         </w:rPr>
-        <w:t xml:space="preserve"> Notification</w:t>
-      </w:r>
-    </w:p>
-    <w:p>
-      <w:pPr>
+      </w:pPr>
+      <w:r>
         <w:rPr>
           <w:rFonts w:ascii="Helvetica" w:hAnsi="Helvetica" w:cs="Helvetica"/>
           <w:color w:val="000000"/>
@@ -2087,39 +2091,10 @@
           <w:szCs w:val="18"/>
           <w:shd w:val="clear" w:color="auto" w:fill="FBFBFB"/>
         </w:rPr>
-      </w:pPr>
-      <w:r>
-        <w:rPr>
-          <w:rFonts w:ascii="Helvetica" w:hAnsi="Helvetica" w:cs="Helvetica"/>
-          <w:color w:val="000000"/>
-          <w:sz w:val="18"/>
-          <w:szCs w:val="18"/>
-          <w:shd w:val="clear" w:color="auto" w:fill="FBFBFB"/>
-        </w:rPr>
-        <w:t>Successful Order Notification</w:t>
-      </w:r>
-    </w:p>
-    <w:p>
-      <w:pPr>
-        <w:rPr>
-          <w:rFonts w:ascii="Helvetica" w:hAnsi="Helvetica" w:cs="Helvetica"/>
-          <w:color w:val="000000"/>
-          <w:sz w:val="18"/>
-          <w:szCs w:val="18"/>
-          <w:shd w:val="clear" w:color="auto" w:fill="FBFBFB"/>
-        </w:rPr>
-      </w:pPr>
-      <w:r>
-        <w:rPr>
-          <w:rFonts w:ascii="Helvetica" w:hAnsi="Helvetica" w:cs="Helvetica"/>
-          <w:color w:val="000000"/>
-          <w:sz w:val="18"/>
-          <w:szCs w:val="18"/>
-          <w:shd w:val="clear" w:color="auto" w:fill="FBFBFB"/>
-        </w:rPr>
         <w:t>Successful Payment</w:t>
       </w:r>
     </w:p>
+    <w:bookmarkEnd w:id="6"/>
     <w:p>
       <w:pPr>
         <w:rPr>
@@ -2136,8 +2111,12 @@
       </w:r>
       <w:r>
         <w:br/>
+      </w:r>
+      <w:bookmarkStart w:id="7" w:name="_Hlk178215632"/>
+      <w:r>
         <w:t>These specify the quality attributes of a software system. They evaluate the software system based on its performance, usability, scalability, portability, and other non-functional standards that are critical to its success. Failing to meet these non-functional needs can result in the system not fulfilling the users' needs.</w:t>
       </w:r>
+      <w:bookmarkEnd w:id="7"/>
     </w:p>
     <w:p>
       <w:pPr>
@@ -2149,6 +2128,8 @@
           <w:lang w:eastAsia="en-GB"/>
         </w:rPr>
       </w:pPr>
+      <w:bookmarkStart w:id="8" w:name="_Hlk178215846"/>
+      <w:bookmarkStart w:id="9" w:name="_Hlk178215865"/>
       <w:r>
         <w:rPr>
           <w:rFonts w:ascii="Times New Roman" w:eastAsia="Times New Roman" w:hAnsi="Times New Roman" w:cs="Times New Roman"/>
@@ -2160,6 +2141,7 @@
         </w:rPr>
         <w:t>Performance and Scalability:</w:t>
       </w:r>
+      <w:bookmarkEnd w:id="9"/>
       <w:r>
         <w:rPr>
           <w:rFonts w:ascii="Times New Roman" w:eastAsia="Times New Roman" w:hAnsi="Times New Roman" w:cs="Times New Roman"/>
@@ -2168,19 +2150,18 @@
           <w:lang w:eastAsia="en-GB"/>
         </w:rPr>
         <w:br/>
-        <w:t>Performance refers to how quickly the web application responds to user actions under various workloads. It measures how long a user must wait for the system to process an action, such as placing an order, even when multiple users are using the application simultaneously. In addition, performance includes background operations that ensure smooth functioning without user awareness. Our goal is to deliver optimal performance, as it greatly impacts user satisfaction and overall experience.</w:t>
-      </w:r>
-    </w:p>
-    <w:p>
-      <w:pPr>
-        <w:spacing w:before="100" w:beforeAutospacing="1" w:after="100" w:afterAutospacing="1" w:line="240" w:lineRule="auto"/>
+      </w:r>
+      <w:bookmarkStart w:id="10" w:name="_Hlk178215975"/>
+      <w:r>
         <w:rPr>
           <w:rFonts w:ascii="Times New Roman" w:eastAsia="Times New Roman" w:hAnsi="Times New Roman" w:cs="Times New Roman"/>
           <w:sz w:val="24"/>
           <w:szCs w:val="24"/>
           <w:lang w:eastAsia="en-GB"/>
         </w:rPr>
-      </w:pPr>
+        <w:t xml:space="preserve">Performance refers to how quickly </w:t>
+      </w:r>
+      <w:bookmarkEnd w:id="8"/>
       <w:r>
         <w:rPr>
           <w:rFonts w:ascii="Times New Roman" w:eastAsia="Times New Roman" w:hAnsi="Times New Roman" w:cs="Times New Roman"/>
@@ -2188,10 +2169,32 @@
           <w:szCs w:val="24"/>
           <w:lang w:eastAsia="en-GB"/>
         </w:rPr>
+        <w:t>the web application responds to user actions under various workloads. It measures how long a user must wait for the system to process an action, such as placing an order, even when multiple users are using the application simultaneously. In addition, performance includes background operations that ensure smooth functioning without user awareness. Our goal is to deliver optimal performance, as it greatly impacts user satisfaction and overall experience.</w:t>
+      </w:r>
+    </w:p>
+    <w:p>
+      <w:pPr>
+        <w:spacing w:before="100" w:beforeAutospacing="1" w:after="100" w:afterAutospacing="1" w:line="240" w:lineRule="auto"/>
+        <w:rPr>
+          <w:rFonts w:ascii="Times New Roman" w:eastAsia="Times New Roman" w:hAnsi="Times New Roman" w:cs="Times New Roman"/>
+          <w:sz w:val="24"/>
+          <w:szCs w:val="24"/>
+          <w:lang w:eastAsia="en-GB"/>
+        </w:rPr>
+      </w:pPr>
+      <w:r>
+        <w:rPr>
+          <w:rFonts w:ascii="Times New Roman" w:eastAsia="Times New Roman" w:hAnsi="Times New Roman" w:cs="Times New Roman"/>
+          <w:sz w:val="24"/>
+          <w:szCs w:val="24"/>
+          <w:lang w:eastAsia="en-GB"/>
+        </w:rPr>
         <w:t>Scalability, on the other hand, refers to the system’s ability to maintain its performance standards as the number of users increases. The platform should scale efficiently, ensuring clients, suppliers, and delivery personnel can all access it comfortably, even during peak demand.</w:t>
       </w:r>
     </w:p>
     <w:p>
+      <w:bookmarkStart w:id="11" w:name="_Hlk178216118"/>
+      <w:bookmarkEnd w:id="10"/>
       <w:r>
         <w:rPr>
           <w:rStyle w:val="Strong"/>
@@ -2203,6 +2206,8 @@
       </w:r>
     </w:p>
     <w:p>
+      <w:bookmarkStart w:id="12" w:name="_Hlk178216342"/>
+      <w:bookmarkEnd w:id="11"/>
       <w:r>
         <w:t>The application should be intuitive, with a simple user interface that allows users to easily navigate and complete tasks</w:t>
       </w:r>
@@ -2225,6 +2230,7 @@
         <w:t>The code should be clean and well-organized to allow for easy updates and future improvements.</w:t>
       </w:r>
     </w:p>
+    <w:bookmarkEnd w:id="12"/>
     <w:p>
       <w:pPr>
         <w:rPr>
@@ -2288,7 +2294,6 @@
         <w:rPr>
           <w:lang w:val="en-LC"/>
         </w:rPr>
-        <w:lastRenderedPageBreak/>
         <w:t xml:space="preserve">  </w:t>
       </w:r>
       <w:r>
@@ -2327,6 +2332,7 @@
           <w:szCs w:val="44"/>
           <w:lang w:val="en-LC"/>
         </w:rPr>
+        <w:lastRenderedPageBreak/>
         <w:t>PROJECT PLANNING</w:t>
       </w:r>
     </w:p>
@@ -2336,6 +2342,7 @@
           <w:lang w:val="en-LC"/>
         </w:rPr>
       </w:pPr>
+      <w:bookmarkStart w:id="13" w:name="_Hlk178216508"/>
       <w:r>
         <w:t xml:space="preserve">Project planning involves scheduling tasks and milestones within a set time frame, based on the structured phases of the project. Our internship spanned </w:t>
       </w:r>
@@ -2364,6 +2371,7 @@
         <w:t>.</w:t>
       </w:r>
     </w:p>
+    <w:bookmarkEnd w:id="13"/>
     <w:p>
       <w:pPr>
         <w:rPr>
@@ -2405,6 +2413,7 @@
                 <w:lang w:val="en-LC"/>
               </w:rPr>
             </w:pPr>
+            <w:bookmarkStart w:id="14" w:name="_Hlk178216811"/>
             <w:r>
               <w:rPr>
                 <w:lang w:val="en-LC"/>
@@ -3057,6 +3066,7 @@
           </w:p>
         </w:tc>
       </w:tr>
+      <w:bookmarkEnd w:id="14"/>
     </w:tbl>
     <w:p>
       <w:pPr>
@@ -3111,6 +3121,7 @@
           <w:lang w:val="en-LC"/>
         </w:rPr>
       </w:pPr>
+      <w:bookmarkStart w:id="15" w:name="_Hlk178217272"/>
       <w:r>
         <w:t>The Gantt chart is a project management tool that provides a visual representation of a project's schedule. It displays the various tasks and their timelines, allowing project managers to track progress and ensure timely completion. The Gantt chart for this project is as follows</w:t>
       </w:r>
@@ -3121,6 +3132,7 @@
         <w:t>:</w:t>
       </w:r>
     </w:p>
+    <w:bookmarkEnd w:id="15"/>
     <w:p>
       <w:pPr>
         <w:rPr>
@@ -3247,6 +3259,7 @@
       </w:r>
     </w:p>
     <w:p>
+      <w:bookmarkStart w:id="16" w:name="_Hlk178217974"/>
       <w:r>
         <w:t>Project cost estimation involves calculating the total expenses, including human resources, hardware, and software</w:t>
       </w:r>
@@ -3269,6 +3282,7 @@
         <w:t>The tables below provide a detailed breakdown of the project cost estimation.</w:t>
       </w:r>
     </w:p>
+    <w:bookmarkEnd w:id="16"/>
     <w:p>
       <w:pPr>
         <w:rPr>
@@ -3289,6 +3303,7 @@
       </w:r>
     </w:p>
     <w:p>
+      <w:bookmarkStart w:id="17" w:name="_Hlk178218070"/>
       <w:r>
         <w:t>The following software applications</w:t>
       </w:r>
@@ -3334,6 +3349,8 @@
                 <w:lang w:val="en-LC"/>
               </w:rPr>
             </w:pPr>
+            <w:bookmarkStart w:id="18" w:name="_Hlk178218166"/>
+            <w:bookmarkEnd w:id="17"/>
             <w:r>
               <w:rPr>
                 <w:lang w:val="en-LC"/>
@@ -4260,6 +4277,7 @@
           </w:p>
         </w:tc>
       </w:tr>
+      <w:bookmarkEnd w:id="18"/>
     </w:tbl>
     <w:p>
       <w:pPr>
@@ -5217,11 +5235,9 @@
                 <w:lang w:eastAsia="en-GB"/>
               </w:rPr>
             </w:pPr>
-            <w:proofErr w:type="spellStart"/>
             <w:r>
               <w:t>Icogram</w:t>
             </w:r>
-            <w:proofErr w:type="spellEnd"/>
           </w:p>
         </w:tc>
         <w:tc>
@@ -5295,11 +5311,9 @@
             <w:tcW w:w="1493" w:type="dxa"/>
           </w:tcPr>
           <w:p>
-            <w:proofErr w:type="spellStart"/>
             <w:r>
               <w:t>GanttProject</w:t>
             </w:r>
-            <w:proofErr w:type="spellEnd"/>
           </w:p>
         </w:tc>
         <w:tc>
@@ -5563,6 +5577,7 @@
       </w:r>
     </w:p>
     <w:p>
+      <w:bookmarkStart w:id="19" w:name="_Hlk178220336"/>
       <w:r>
         <w:t xml:space="preserve">This includes the material resources used to </w:t>
       </w:r>
@@ -5596,6 +5611,8 @@
                 <w:lang w:val="en-LC"/>
               </w:rPr>
             </w:pPr>
+            <w:bookmarkStart w:id="20" w:name="_Hlk178220702"/>
+            <w:bookmarkEnd w:id="19"/>
             <w:r>
               <w:rPr>
                 <w:lang w:val="en-LC"/>
@@ -6051,6 +6068,7 @@
           </w:p>
         </w:tc>
       </w:tr>
+      <w:bookmarkEnd w:id="20"/>
     </w:tbl>
     <w:p>
       <w:pPr>
@@ -6123,6 +6141,7 @@
                 <w:lang w:val="en-LC"/>
               </w:rPr>
             </w:pPr>
+            <w:bookmarkStart w:id="21" w:name="_Hlk178221482"/>
             <w:r>
               <w:rPr>
                 <w:lang w:val="en-LC"/>
@@ -6876,6 +6895,7 @@
           </w:p>
         </w:tc>
       </w:tr>
+      <w:bookmarkEnd w:id="21"/>
     </w:tbl>
     <w:p>
       <w:pPr>
@@ -6938,6 +6958,7 @@
                 <w:lang w:val="en-LC"/>
               </w:rPr>
             </w:pPr>
+            <w:bookmarkStart w:id="22" w:name="_Hlk178222575"/>
           </w:p>
         </w:tc>
       </w:tr>
@@ -7227,6 +7248,7 @@
           </w:p>
         </w:tc>
       </w:tr>
+      <w:bookmarkEnd w:id="22"/>
     </w:tbl>
     <w:p>
       <w:pPr>
@@ -7569,6 +7591,7 @@
           <w:lang w:val="en-LC"/>
         </w:rPr>
       </w:pPr>
+      <w:bookmarkStart w:id="23" w:name="_Hlk178226963"/>
       <w:r>
         <w:rPr>
           <w:lang w:val="en-LC"/>
@@ -7612,6 +7635,7 @@
         </w:rPr>
         <w:t>this project. They include:</w:t>
       </w:r>
+      <w:bookmarkEnd w:id="23"/>
     </w:p>
     <w:tbl>
       <w:tblPr>
@@ -7635,6 +7659,7 @@
                 <w:lang w:val="en-LC"/>
               </w:rPr>
             </w:pPr>
+            <w:bookmarkStart w:id="24" w:name="_Hlk178227085"/>
             <w:r>
               <w:rPr>
                 <w:lang w:val="en-LC"/>
@@ -7864,6 +7889,7 @@
           </w:p>
         </w:tc>
       </w:tr>
+      <w:bookmarkEnd w:id="24"/>
     </w:tbl>
     <w:p>
       <w:pPr>
@@ -7911,6 +7937,7 @@
           <w:lang w:val="en-LC"/>
         </w:rPr>
       </w:pPr>
+      <w:bookmarkStart w:id="25" w:name="_Hlk178227765"/>
       <w:r>
         <w:rPr>
           <w:lang w:val="en-LC"/>
@@ -7924,6 +7951,8 @@
           <w:lang w:val="en-LC"/>
         </w:rPr>
       </w:pPr>
+      <w:bookmarkStart w:id="26" w:name="_Hlk178227792"/>
+      <w:bookmarkEnd w:id="25"/>
       <w:r>
         <w:rPr>
           <w:rStyle w:val="Strong"/>
@@ -7990,6 +8019,7 @@
         <w:t>: The application must be flexible, web-based, and reusable, ensuring it meets high standards of user-friendliness, reliability, and security.</w:t>
       </w:r>
     </w:p>
+    <w:bookmarkEnd w:id="26"/>
     <w:p>
       <w:pPr>
         <w:rPr>
@@ -8019,6 +8049,7 @@
           <w:lang w:eastAsia="en-GB"/>
         </w:rPr>
       </w:pPr>
+      <w:bookmarkStart w:id="27" w:name="_Hlk178227941"/>
       <w:r>
         <w:rPr>
           <w:rFonts w:ascii="Times New Roman" w:eastAsia="Times New Roman" w:hAnsi="Times New Roman" w:cs="Times New Roman"/>
@@ -8043,6 +8074,9 @@
           <w:lang w:eastAsia="en-GB"/>
         </w:rPr>
       </w:pPr>
+      <w:bookmarkStart w:id="28" w:name="_Hlk178227973"/>
+      <w:bookmarkStart w:id="29" w:name="_GoBack"/>
+      <w:bookmarkEnd w:id="27"/>
       <w:r>
         <w:rPr>
           <w:rFonts w:ascii="Times New Roman" w:eastAsia="Times New Roman" w:hAnsi="Times New Roman" w:cs="Times New Roman"/>
@@ -8161,6 +8195,8 @@
         <w:t>.</w:t>
       </w:r>
     </w:p>
+    <w:bookmarkEnd w:id="28"/>
+    <w:bookmarkEnd w:id="29"/>
     <w:p/>
     <w:p>
       <w:pPr>

</xml_diff>